<commit_message>
(feat) - update generate module
</commit_message>
<xml_diff>
--- a/server/public/template/template.docx
+++ b/server/public/template/template.docx
@@ -2625,25 +2625,25 @@
         <w:tblLook w:val="00A0" w:firstRow="1" w:lastRow="0" w:firstColumn="1" w:lastColumn="0" w:noHBand="0" w:noVBand="0"/>
       </w:tblPr>
       <w:tblGrid>
-        <w:gridCol w:w="1234"/>
+        <w:gridCol w:w="1215"/>
+        <w:gridCol w:w="311"/>
+        <w:gridCol w:w="1261"/>
+        <w:gridCol w:w="297"/>
+        <w:gridCol w:w="918"/>
         <w:gridCol w:w="310"/>
-        <w:gridCol w:w="1259"/>
+        <w:gridCol w:w="924"/>
+        <w:gridCol w:w="310"/>
+        <w:gridCol w:w="1310"/>
+        <w:gridCol w:w="310"/>
+        <w:gridCol w:w="1232"/>
+        <w:gridCol w:w="310"/>
+        <w:gridCol w:w="1170"/>
+        <w:gridCol w:w="310"/>
+        <w:gridCol w:w="1517"/>
+        <w:gridCol w:w="310"/>
+        <w:gridCol w:w="1098"/>
         <w:gridCol w:w="297"/>
-        <w:gridCol w:w="916"/>
-        <w:gridCol w:w="310"/>
-        <w:gridCol w:w="923"/>
-        <w:gridCol w:w="310"/>
-        <w:gridCol w:w="1308"/>
-        <w:gridCol w:w="310"/>
-        <w:gridCol w:w="1230"/>
-        <w:gridCol w:w="310"/>
-        <w:gridCol w:w="1168"/>
-        <w:gridCol w:w="310"/>
-        <w:gridCol w:w="1514"/>
-        <w:gridCol w:w="310"/>
-        <w:gridCol w:w="1096"/>
-        <w:gridCol w:w="297"/>
-        <w:gridCol w:w="838"/>
+        <w:gridCol w:w="840"/>
         <w:gridCol w:w="310"/>
       </w:tblGrid>
       <w:tr>
@@ -3371,7 +3371,7 @@
                 <w:color w:val="000000"/>
                 <w:lang w:val="en-US"/>
               </w:rPr>
-              <w:t>holdingСonsultations</w:t>
+              <w:t>holdingConsultation</w:t>
             </w:r>
             <w:r>
               <w:rPr>
@@ -3824,7 +3824,25 @@
                 <w:color w:val="000000"/>
                 <w:lang w:val="en-US"/>
               </w:rPr>
-              <w:t>semesterHoldingСonsultations</w:t>
+              <w:t>semester</w:t>
+            </w:r>
+            <w:r>
+              <w:rPr>
+                <w:b/>
+                <w:bCs/>
+                <w:color w:val="000000"/>
+                <w:lang w:val="en-US"/>
+              </w:rPr>
+              <w:t>H</w:t>
+            </w:r>
+            <w:r>
+              <w:rPr>
+                <w:b/>
+                <w:bCs/>
+                <w:color w:val="000000"/>
+                <w:lang w:val="en-US"/>
+              </w:rPr>
+              <w:t>oldingConsultation</w:t>
             </w:r>
             <w:proofErr w:type="spellEnd"/>
             <w:r>
@@ -6234,26 +6252,26 @@
         <w:tblLook w:val="00A0" w:firstRow="1" w:lastRow="0" w:firstColumn="1" w:lastColumn="0" w:noHBand="0" w:noVBand="0"/>
       </w:tblPr>
       <w:tblGrid>
-        <w:gridCol w:w="1383"/>
+        <w:gridCol w:w="1363"/>
+        <w:gridCol w:w="297"/>
+        <w:gridCol w:w="1221"/>
+        <w:gridCol w:w="286"/>
+        <w:gridCol w:w="925"/>
         <w:gridCol w:w="298"/>
-        <w:gridCol w:w="1220"/>
+        <w:gridCol w:w="930"/>
+        <w:gridCol w:w="298"/>
+        <w:gridCol w:w="1264"/>
+        <w:gridCol w:w="298"/>
+        <w:gridCol w:w="1196"/>
+        <w:gridCol w:w="298"/>
+        <w:gridCol w:w="1142"/>
+        <w:gridCol w:w="298"/>
+        <w:gridCol w:w="1443"/>
+        <w:gridCol w:w="298"/>
+        <w:gridCol w:w="1080"/>
         <w:gridCol w:w="286"/>
-        <w:gridCol w:w="923"/>
-        <w:gridCol w:w="297"/>
-        <w:gridCol w:w="929"/>
-        <w:gridCol w:w="297"/>
-        <w:gridCol w:w="1262"/>
-        <w:gridCol w:w="297"/>
-        <w:gridCol w:w="1194"/>
-        <w:gridCol w:w="297"/>
-        <w:gridCol w:w="1141"/>
-        <w:gridCol w:w="297"/>
-        <w:gridCol w:w="1440"/>
-        <w:gridCol w:w="297"/>
-        <w:gridCol w:w="1079"/>
-        <w:gridCol w:w="286"/>
-        <w:gridCol w:w="1040"/>
-        <w:gridCol w:w="297"/>
+        <w:gridCol w:w="1041"/>
+        <w:gridCol w:w="298"/>
       </w:tblGrid>
       <w:tr>
         <w:trPr>
@@ -6959,7 +6977,28 @@
                 <w:color w:val="000000"/>
                 <w:lang w:val="en-US"/>
               </w:rPr>
-              <w:t>{#disciplinesNextSemesterLoad}{holdingСonsultations}</w:t>
+              <w:t>{#disciplinesNextSemesterLoad}{</w:t>
+            </w:r>
+            <w:r>
+              <w:rPr>
+                <w:color w:val="000000"/>
+                <w:lang w:val="en-US"/>
+              </w:rPr>
+              <w:t>h</w:t>
+            </w:r>
+            <w:r>
+              <w:rPr>
+                <w:color w:val="000000"/>
+                <w:lang w:val="en-US"/>
+              </w:rPr>
+              <w:t>oldingConsultation</w:t>
+            </w:r>
+            <w:r>
+              <w:rPr>
+                <w:color w:val="000000"/>
+                <w:lang w:val="en-US"/>
+              </w:rPr>
+              <w:t>}</w:t>
             </w:r>
           </w:p>
         </w:tc>
@@ -7432,16 +7471,7 @@
                 <w:color w:val="000000"/>
                 <w:lang w:val="en-US"/>
               </w:rPr>
-              <w:t>nextS</w:t>
-            </w:r>
-            <w:r>
-              <w:rPr>
-                <w:b/>
-                <w:bCs/>
-                <w:color w:val="000000"/>
-                <w:lang w:val="en-US"/>
-              </w:rPr>
-              <w:t>emesterHoldingСonsultations</w:t>
+              <w:t>nextSemesterHoldingConsultation</w:t>
             </w:r>
             <w:proofErr w:type="spellEnd"/>
             <w:r>
@@ -8053,7 +8083,7 @@
                 <w:color w:val="000000"/>
                 <w:lang w:val="en-US"/>
               </w:rPr>
-              <w:t>HoldingСonsultations</w:t>
+              <w:t>HoldingConsultation</w:t>
             </w:r>
             <w:proofErr w:type="spellEnd"/>
             <w:r>

</xml_diff>